<commit_message>
Changed "UseAllTraj" to "UseEntireTraj", since this name is more intuitive. Updated documentation and dependent functions accordingly.
</commit_message>
<xml_diff>
--- a/A step-by-step guide to using Spot-On MatLab.docx
+++ b/A step-by-step guide to using Spot-On MatLab.docx
@@ -4,6 +4,7 @@
   <w:body>
     <w:p>
       <w:pPr>
+        <w:outlineLvl w:val="0"/>
         <w:rPr>
           <w:rFonts w:ascii="Helvetica" w:hAnsi="Helvetica"/>
           <w:b/>
@@ -50,6 +51,7 @@
     <w:p>
       <w:pPr>
         <w:jc w:val="both"/>
+        <w:outlineLvl w:val="0"/>
         <w:rPr>
           <w:rFonts w:ascii="Helvetica" w:hAnsi="Helvetica"/>
           <w:b/>
@@ -192,6 +194,7 @@
     <w:p>
       <w:pPr>
         <w:jc w:val="both"/>
+        <w:outlineLvl w:val="0"/>
         <w:rPr>
           <w:rFonts w:ascii="Garamond" w:hAnsi="Garamond"/>
         </w:rPr>
@@ -266,12 +269,11 @@
           <w:rFonts w:ascii="Garamond" w:hAnsi="Garamond"/>
         </w:rPr>
       </w:pPr>
-      <w:bookmarkStart w:id="0" w:name="_GoBack"/>
-      <w:bookmarkEnd w:id="0"/>
-    </w:p>
-    <w:p>
-      <w:pPr>
-        <w:jc w:val="both"/>
+    </w:p>
+    <w:p>
+      <w:pPr>
+        <w:jc w:val="both"/>
+        <w:outlineLvl w:val="0"/>
         <w:rPr>
           <w:rFonts w:ascii="Garamond" w:hAnsi="Garamond"/>
         </w:rPr>
@@ -308,6 +310,7 @@
           <w:right w:val="single" w:sz="4" w:space="4" w:color="auto"/>
         </w:pBdr>
         <w:jc w:val="both"/>
+        <w:outlineLvl w:val="0"/>
         <w:rPr>
           <w:rFonts w:ascii="Helvetica Neue Light" w:hAnsi="Helvetica Neue Light"/>
           <w:sz w:val="22"/>
@@ -423,6 +426,7 @@
     <w:p>
       <w:pPr>
         <w:jc w:val="both"/>
+        <w:outlineLvl w:val="0"/>
         <w:rPr>
           <w:rFonts w:ascii="Garamond" w:hAnsi="Garamond"/>
         </w:rPr>
@@ -657,6 +661,7 @@
     <w:p>
       <w:pPr>
         <w:jc w:val="both"/>
+        <w:outlineLvl w:val="0"/>
         <w:rPr>
           <w:rFonts w:ascii="Garamond" w:hAnsi="Garamond"/>
         </w:rPr>
@@ -1088,6 +1093,7 @@
     <w:p>
       <w:pPr>
         <w:jc w:val="both"/>
+        <w:outlineLvl w:val="0"/>
         <w:rPr>
           <w:rFonts w:ascii="Garamond" w:hAnsi="Garamond"/>
         </w:rPr>
@@ -1134,6 +1140,7 @@
       <w:pPr>
         <w:ind w:firstLine="720"/>
         <w:jc w:val="both"/>
+        <w:outlineLvl w:val="0"/>
         <w:rPr>
           <w:rFonts w:ascii="Helvetica" w:hAnsi="Helvetica"/>
           <w:b/>
@@ -1383,6 +1390,7 @@
       <w:pPr>
         <w:ind w:firstLine="720"/>
         <w:jc w:val="both"/>
+        <w:outlineLvl w:val="0"/>
         <w:rPr>
           <w:rFonts w:ascii="Helvetica" w:hAnsi="Helvetica"/>
           <w:b/>
@@ -1846,6 +1854,7 @@
       <w:pPr>
         <w:ind w:firstLine="720"/>
         <w:jc w:val="both"/>
+        <w:outlineLvl w:val="0"/>
         <w:rPr>
           <w:rFonts w:ascii="Helvetica" w:hAnsi="Helvetica"/>
           <w:b/>
@@ -1911,6 +1920,7 @@
         <w:adjustRightInd w:val="0"/>
         <w:ind w:firstLine="720"/>
         <w:jc w:val="both"/>
+        <w:outlineLvl w:val="0"/>
         <w:rPr>
           <w:rFonts w:ascii="Garamond" w:hAnsi="Garamond"/>
           <w:u w:val="single"/>
@@ -2041,6 +2051,7 @@
         <w:adjustRightInd w:val="0"/>
         <w:ind w:firstLine="720"/>
         <w:jc w:val="both"/>
+        <w:outlineLvl w:val="0"/>
         <w:rPr>
           <w:rFonts w:ascii="Garamond" w:hAnsi="Garamond"/>
           <w:u w:val="single"/>
@@ -2341,6 +2352,7 @@
         <w:adjustRightInd w:val="0"/>
         <w:ind w:firstLine="720"/>
         <w:jc w:val="both"/>
+        <w:outlineLvl w:val="0"/>
         <w:rPr>
           <w:rFonts w:ascii="Garamond" w:hAnsi="Garamond"/>
           <w:u w:val="single"/>
@@ -2385,10 +2397,10 @@
           <w:noProof/>
         </w:rPr>
         <w:drawing>
-          <wp:inline distT="0" distB="0" distL="0" distR="0" wp14:anchorId="7DC0042D" wp14:editId="79FEFBD3">
-            <wp:extent cx="6308090" cy="1038225"/>
-            <wp:effectExtent l="0" t="0" r="0" b="3175"/>
-            <wp:docPr id="14" name="Picture 14" descr="Macintosh HD:Users:AndersSejrHansen:Desktop:Screen Shot 2017-07-25 at 9.41.37 PM.png"/>
+          <wp:inline distT="0" distB="0" distL="0" distR="0" wp14:anchorId="165AC452" wp14:editId="6A0E7944">
+            <wp:extent cx="6292215" cy="868045"/>
+            <wp:effectExtent l="0" t="0" r="6985" b="0"/>
+            <wp:docPr id="1" name="Picture 1" descr="../../../../../Desktop/Screen%20Shot%202018-02-02%20at%208.12.52%20AM.pn"/>
             <wp:cNvGraphicFramePr>
               <a:graphicFrameLocks xmlns:a="http://schemas.openxmlformats.org/drawingml/2006/main" noChangeAspect="1"/>
             </wp:cNvGraphicFramePr>
@@ -2396,7 +2408,7 @@
               <a:graphicData uri="http://schemas.openxmlformats.org/drawingml/2006/picture">
                 <pic:pic xmlns:pic="http://schemas.openxmlformats.org/drawingml/2006/picture">
                   <pic:nvPicPr>
-                    <pic:cNvPr id="0" name="Picture 3" descr="Macintosh HD:Users:AndersSejrHansen:Desktop:Screen Shot 2017-07-25 at 9.41.37 PM.png"/>
+                    <pic:cNvPr id="0" name="Picture 1" descr="../../../../../Desktop/Screen%20Shot%202018-02-02%20at%208.12.52%20AM.pn"/>
                     <pic:cNvPicPr>
                       <a:picLocks noChangeAspect="1" noChangeArrowheads="1"/>
                     </pic:cNvPicPr>
@@ -2417,7 +2429,7 @@
                   <pic:spPr bwMode="auto">
                     <a:xfrm>
                       <a:off x="0" y="0"/>
-                      <a:ext cx="6308090" cy="1038225"/>
+                      <a:ext cx="6292215" cy="868045"/>
                     </a:xfrm>
                     <a:prstGeom prst="rect">
                       <a:avLst/>
@@ -2554,13 +2566,49 @@
           <w:rFonts w:ascii="Garamond" w:hAnsi="Garamond"/>
           <w:b/>
         </w:rPr>
-        <w:t>UseAllTraj</w:t>
-      </w:r>
-      <w:r>
-        <w:rPr>
-          <w:rFonts w:ascii="Garamond" w:hAnsi="Garamond"/>
-        </w:rPr>
-        <w:t>: If UseAllTraj=1, all displacements will be used from each trajectory. If UseAllTraj=0, then the number of displacements used will depend on other parameters explained below. If UseAllTraj=1, a trajectory of N frames, will contribute N-1 displacements to the 1</w:t>
+        <w:t>UseEntireTraj</w:t>
+      </w:r>
+      <w:r>
+        <w:rPr>
+          <w:rFonts w:ascii="Garamond" w:hAnsi="Garamond"/>
+        </w:rPr>
+        <w:t xml:space="preserve">: If </w:t>
+      </w:r>
+      <w:r>
+        <w:rPr>
+          <w:rFonts w:ascii="Garamond" w:hAnsi="Garamond"/>
+        </w:rPr>
+        <w:t>UseEntireTraj</w:t>
+      </w:r>
+      <w:r>
+        <w:rPr>
+          <w:rFonts w:ascii="Garamond" w:hAnsi="Garamond"/>
+        </w:rPr>
+        <w:t xml:space="preserve">=1, all displacements will be used from each trajectory. If </w:t>
+      </w:r>
+      <w:r>
+        <w:rPr>
+          <w:rFonts w:ascii="Garamond" w:hAnsi="Garamond"/>
+        </w:rPr>
+        <w:t>UseEntireTraj</w:t>
+      </w:r>
+      <w:r>
+        <w:rPr>
+          <w:rFonts w:ascii="Garamond" w:hAnsi="Garamond"/>
+        </w:rPr>
+        <w:t xml:space="preserve">=0, then the number of displacements used will depend on other parameters explained below. If </w:t>
+      </w:r>
+      <w:r>
+        <w:rPr>
+          <w:rFonts w:ascii="Garamond" w:hAnsi="Garamond"/>
+        </w:rPr>
+        <w:t>UseEntireTraj</w:t>
+      </w:r>
+      <w:r>
+        <w:rPr>
+          <w:rFonts w:ascii="Garamond" w:hAnsi="Garamond"/>
+        </w:rPr>
+        <w:t>=1, a trajectory of N frames, will contribute N-1 displacements to the 1</w:t>
       </w:r>
       <w:r>
         <w:rPr>
@@ -2597,6 +2645,37 @@
           <w:rFonts w:ascii="Garamond" w:hAnsi="Garamond"/>
         </w:rPr>
         <w:t xml:space="preserve">t histogram. </w:t>
+      </w:r>
+    </w:p>
+    <w:p>
+      <w:pPr>
+        <w:pStyle w:val="ListParagraph"/>
+        <w:numPr>
+          <w:ilvl w:val="1"/>
+          <w:numId w:val="4"/>
+        </w:numPr>
+        <w:jc w:val="both"/>
+        <w:rPr>
+          <w:rFonts w:ascii="Garamond" w:hAnsi="Garamond"/>
+        </w:rPr>
+      </w:pPr>
+      <w:r>
+        <w:rPr>
+          <w:rFonts w:ascii="Garamond" w:hAnsi="Garamond"/>
+        </w:rPr>
+        <w:t xml:space="preserve">Note (2018-02-02) that this variable was previously called “UseAllTraj”, but has been renamed to “UseEntireTraj” based on feedback that the original term was confusing. Specially, all trajectories are always used, but if UseEntireTraj=0, all </w:t>
+      </w:r>
+      <w:r>
+        <w:rPr>
+          <w:rFonts w:ascii="Garamond" w:hAnsi="Garamond"/>
+        </w:rPr>
+        <w:t>displacements</w:t>
+      </w:r>
+      <w:r>
+        <w:rPr>
+          <w:rFonts w:ascii="Garamond" w:hAnsi="Garamond"/>
+        </w:rPr>
+        <w:t xml:space="preserve"> of individual trajectories may not be used depending on length. </w:t>
       </w:r>
     </w:p>
     <w:p>
@@ -2622,7 +2701,31 @@
         <w:rPr>
           <w:rFonts w:ascii="Garamond" w:hAnsi="Garamond"/>
         </w:rPr>
-        <w:t>: This parameter only comes into effect if UseAllTraj=0. If UseAllTraj=0, the first JumpsToConsider</w:t>
+        <w:t xml:space="preserve">: This parameter only comes into effect if </w:t>
+      </w:r>
+      <w:r>
+        <w:rPr>
+          <w:rFonts w:ascii="Garamond" w:hAnsi="Garamond"/>
+        </w:rPr>
+        <w:t>UseEntireTraj</w:t>
+      </w:r>
+      <w:r>
+        <w:rPr>
+          <w:rFonts w:ascii="Garamond" w:hAnsi="Garamond"/>
+        </w:rPr>
+        <w:t xml:space="preserve">=0. If </w:t>
+      </w:r>
+      <w:r>
+        <w:rPr>
+          <w:rFonts w:ascii="Garamond" w:hAnsi="Garamond"/>
+        </w:rPr>
+        <w:t>UseEntireTraj</w:t>
+      </w:r>
+      <w:r>
+        <w:rPr>
+          <w:rFonts w:ascii="Garamond" w:hAnsi="Garamond"/>
+        </w:rPr>
+        <w:t>=0, the first JumpsToConsider</w:t>
       </w:r>
       <w:r>
         <w:rPr>
@@ -2847,6 +2950,7 @@
         <w:adjustRightInd w:val="0"/>
         <w:ind w:firstLine="720"/>
         <w:jc w:val="both"/>
+        <w:outlineLvl w:val="0"/>
         <w:rPr>
           <w:rFonts w:ascii="Garamond" w:hAnsi="Garamond"/>
           <w:u w:val="single"/>
@@ -3596,6 +3700,7 @@
       <w:pPr>
         <w:ind w:firstLine="720"/>
         <w:jc w:val="both"/>
+        <w:outlineLvl w:val="0"/>
         <w:rPr>
           <w:rFonts w:ascii="Helvetica" w:hAnsi="Helvetica"/>
           <w:b/>
@@ -3671,6 +3776,7 @@
         <w:adjustRightInd w:val="0"/>
         <w:ind w:firstLine="720"/>
         <w:jc w:val="both"/>
+        <w:outlineLvl w:val="0"/>
         <w:rPr>
           <w:rFonts w:ascii="Garamond" w:hAnsi="Garamond"/>
           <w:u w:val="single"/>
@@ -3850,6 +3956,7 @@
         <w:adjustRightInd w:val="0"/>
         <w:ind w:firstLine="720"/>
         <w:jc w:val="both"/>
+        <w:outlineLvl w:val="0"/>
         <w:rPr>
           <w:rFonts w:ascii="Garamond" w:hAnsi="Garamond"/>
           <w:u w:val="single"/>
@@ -3965,7 +4072,21 @@
         <w:rPr>
           <w:rFonts w:ascii="Garamond" w:hAnsi="Garamond"/>
         </w:rPr>
-        <w:t xml:space="preserve">trajectory lengths. Please note, the molecules can disappear both because of photobleaching and because of molecules moving out-of-focus. Therefore, cell lines imaged under the same conditions and with the same dye often exhibit difference. For example, Halo-3xNLS generally shows short trajectories since molecules rapidly move out-of-focus and since very few molecules appear bound. </w:t>
+        <w:t>trajectory lengths. Please note, the molecules can disappear both because of photobleaching and because of molecules moving out-of-focus. Therefore, cell lines imaged under the same conditions and with the same dye often exhibit difference</w:t>
+      </w:r>
+      <w:r>
+        <w:rPr>
+          <w:rFonts w:ascii="Garamond" w:hAnsi="Garamond"/>
+        </w:rPr>
+        <w:t>s</w:t>
+      </w:r>
+      <w:bookmarkStart w:id="0" w:name="_GoBack"/>
+      <w:bookmarkEnd w:id="0"/>
+      <w:r>
+        <w:rPr>
+          <w:rFonts w:ascii="Garamond" w:hAnsi="Garamond"/>
+        </w:rPr>
+        <w:t xml:space="preserve">. For example, Halo-3xNLS generally shows short trajectories since molecules rapidly move out-of-focus and since very few molecules appear bound. </w:t>
       </w:r>
     </w:p>
     <w:p>
@@ -3985,6 +4106,7 @@
         <w:adjustRightInd w:val="0"/>
         <w:ind w:firstLine="720"/>
         <w:jc w:val="both"/>
+        <w:outlineLvl w:val="0"/>
         <w:rPr>
           <w:rFonts w:ascii="Garamond" w:hAnsi="Garamond"/>
           <w:u w:val="single"/>
@@ -4183,6 +4305,7 @@
         <w:adjustRightInd w:val="0"/>
         <w:ind w:firstLine="720"/>
         <w:jc w:val="both"/>
+        <w:outlineLvl w:val="0"/>
         <w:rPr>
           <w:rFonts w:ascii="Garamond" w:hAnsi="Garamond"/>
           <w:u w:val="single"/>
@@ -4400,6 +4523,7 @@
         <w:adjustRightInd w:val="0"/>
         <w:ind w:firstLine="720"/>
         <w:jc w:val="both"/>
+        <w:outlineLvl w:val="0"/>
         <w:rPr>
           <w:rFonts w:ascii="Garamond" w:hAnsi="Garamond"/>
           <w:u w:val="single"/>
@@ -4516,6 +4640,7 @@
       <w:pPr>
         <w:ind w:firstLine="720"/>
         <w:jc w:val="both"/>
+        <w:outlineLvl w:val="0"/>
         <w:rPr>
           <w:rFonts w:ascii="Helvetica" w:hAnsi="Helvetica"/>
           <w:b/>
@@ -5636,7 +5761,7 @@
         <w:rFonts w:ascii="Symbol" w:hAnsi="Symbol" w:hint="default"/>
       </w:rPr>
     </w:lvl>
-    <w:lvl w:ilvl="1" w:tplc="04090003" w:tentative="1">
+    <w:lvl w:ilvl="1" w:tplc="04090003">
       <w:start w:val="1"/>
       <w:numFmt w:val="bullet"/>
       <w:lvlText w:val="o"/>

</xml_diff>

<commit_message>
updated to version 1.04. Improved speed when compiling histograms (about 30-40% faster) and fixed some minor plotting issues.
</commit_message>
<xml_diff>
--- a/A step-by-step guide to using Spot-On MatLab.docx
+++ b/A step-by-step guide to using Spot-On MatLab.docx
@@ -45,8 +45,33 @@
         <w:jc w:val="both"/>
         <w:rPr>
           <w:rFonts w:ascii="Garamond" w:hAnsi="Garamond"/>
-        </w:rPr>
-      </w:pPr>
+          <w:i/>
+          <w:sz w:val="13"/>
+          <w:szCs w:val="13"/>
+        </w:rPr>
+      </w:pPr>
+      <w:r>
+        <w:rPr>
+          <w:rFonts w:ascii="Garamond" w:hAnsi="Garamond"/>
+          <w:i/>
+          <w:sz w:val="13"/>
+          <w:szCs w:val="13"/>
+        </w:rPr>
+        <w:t>Last updated 2018-02-02 for version 1.04</w:t>
+      </w:r>
+    </w:p>
+    <w:p>
+      <w:pPr>
+        <w:jc w:val="both"/>
+        <w:rPr>
+          <w:rFonts w:ascii="Garamond" w:hAnsi="Garamond"/>
+          <w:i/>
+          <w:sz w:val="13"/>
+          <w:szCs w:val="13"/>
+        </w:rPr>
+      </w:pPr>
+      <w:bookmarkStart w:id="0" w:name="_GoBack"/>
+      <w:bookmarkEnd w:id="0"/>
     </w:p>
     <w:p>
       <w:pPr>
@@ -4080,8 +4105,6 @@
         </w:rPr>
         <w:t>s</w:t>
       </w:r>
-      <w:bookmarkStart w:id="0" w:name="_GoBack"/>
-      <w:bookmarkEnd w:id="0"/>
       <w:r>
         <w:rPr>
           <w:rFonts w:ascii="Garamond" w:hAnsi="Garamond"/>
@@ -4554,10 +4577,10 @@
           <w:noProof/>
         </w:rPr>
         <w:drawing>
-          <wp:inline distT="0" distB="0" distL="0" distR="0" wp14:anchorId="2F65E7DC" wp14:editId="78D89A20">
-            <wp:extent cx="2122328" cy="3309663"/>
-            <wp:effectExtent l="0" t="0" r="11430" b="0"/>
-            <wp:docPr id="24" name="Picture 24" descr="Macintosh HD:Users:AndersSejrHansen:Desktop:Screen Shot 2017-07-25 at 9.49.37 PM.png"/>
+          <wp:inline distT="0" distB="0" distL="0" distR="0" wp14:anchorId="3A1756BF" wp14:editId="331B424C">
+            <wp:extent cx="2701694" cy="4158023"/>
+            <wp:effectExtent l="0" t="0" r="0" b="7620"/>
+            <wp:docPr id="10" name="Picture 10" descr="../../../../../Desktop/Screen%20Shot%202018-02-02%20at%209.22.09%20AM.pn"/>
             <wp:cNvGraphicFramePr>
               <a:graphicFrameLocks xmlns:a="http://schemas.openxmlformats.org/drawingml/2006/main" noChangeAspect="1"/>
             </wp:cNvGraphicFramePr>
@@ -4565,13 +4588,13 @@
               <a:graphicData uri="http://schemas.openxmlformats.org/drawingml/2006/picture">
                 <pic:pic xmlns:pic="http://schemas.openxmlformats.org/drawingml/2006/picture">
                   <pic:nvPicPr>
-                    <pic:cNvPr id="0" name="Picture 7" descr="Macintosh HD:Users:AndersSejrHansen:Desktop:Screen Shot 2017-07-25 at 9.49.37 PM.png"/>
+                    <pic:cNvPr id="0" name="Picture 2" descr="../../../../../Desktop/Screen%20Shot%202018-02-02%20at%209.22.09%20AM.pn"/>
                     <pic:cNvPicPr>
                       <a:picLocks noChangeAspect="1" noChangeArrowheads="1"/>
                     </pic:cNvPicPr>
                   </pic:nvPicPr>
                   <pic:blipFill>
-                    <a:blip r:embed="rId30">
+                    <a:blip r:embed="rId37">
                       <a:extLst>
                         <a:ext uri="{28A0092B-C50C-407E-A947-70E740481C1C}">
                           <a14:useLocalDpi xmlns:a14="http://schemas.microsoft.com/office/drawing/2010/main" val="0"/>
@@ -4586,7 +4609,7 @@
                   <pic:spPr bwMode="auto">
                     <a:xfrm>
                       <a:off x="0" y="0"/>
-                      <a:ext cx="2122328" cy="3309663"/>
+                      <a:ext cx="2707225" cy="4166535"/>
                     </a:xfrm>
                     <a:prstGeom prst="rect">
                       <a:avLst/>
@@ -4700,7 +4723,7 @@
                     </pic:cNvPicPr>
                   </pic:nvPicPr>
                   <pic:blipFill>
-                    <a:blip r:embed="rId37">
+                    <a:blip r:embed="rId38">
                       <a:extLst>
                         <a:ext uri="{28A0092B-C50C-407E-A947-70E740481C1C}">
                           <a14:useLocalDpi xmlns:a14="http://schemas.microsoft.com/office/drawing/2010/main" val="0"/>
@@ -5346,7 +5369,7 @@
                     </pic:cNvPicPr>
                   </pic:nvPicPr>
                   <pic:blipFill>
-                    <a:blip r:embed="rId38">
+                    <a:blip r:embed="rId39">
                       <a:extLst>
                         <a:ext uri="{28A0092B-C50C-407E-A947-70E740481C1C}">
                           <a14:useLocalDpi xmlns:a14="http://schemas.microsoft.com/office/drawing/2010/main" val="0"/>
@@ -5406,8 +5429,8 @@
       </w:pPr>
     </w:p>
     <w:sectPr>
-      <w:footerReference w:type="even" r:id="rId39"/>
-      <w:footerReference w:type="default" r:id="rId40"/>
+      <w:footerReference w:type="even" r:id="rId40"/>
+      <w:footerReference w:type="default" r:id="rId41"/>
       <w:pgSz w:w="12240" w:h="15840"/>
       <w:pgMar w:top="1008" w:right="1152" w:bottom="1008" w:left="1152" w:header="720" w:footer="720" w:gutter="0"/>
       <w:cols w:space="720"/>

</xml_diff>